<commit_message>
Adicionando protótipo do app
</commit_message>
<xml_diff>
--- a/Planejamento de Qualidade.docx
+++ b/Planejamento de Qualidade.docx
@@ -4,83 +4,77 @@
   <w:body>
     <w:p>
       <w:pPr>
-        <w:rPr>
-          <w:b/>
-          <w:bCs/>
-        </w:rPr>
+        <w:jc w:val="center"/>
       </w:pPr>
       <w:r>
-        <w:rPr>
-          <w:b/>
-          <w:bCs/>
-        </w:rPr>
-        <w:t>Produto: aplicativo para acesso de pais ao boletim dos filhos.</w:t>
+        <w:t>Planejamento de Qualidade</w:t>
+      </w:r>
+    </w:p>
+    <w:p/>
+    <w:p>
+      <w:r>
+        <w:t>Introdução: sistema para promover o acesso ao boletim escolar do aluno para consulta dos pais por meio de aplicativo</w:t>
+      </w:r>
+      <w:r>
+        <w:t xml:space="preserve"> </w:t>
+      </w:r>
+      <w:r>
+        <w:t>com Integração com o SERE (Sistema Estadual de Registro Escolar)</w:t>
+      </w:r>
+      <w:r>
+        <w:t>.</w:t>
       </w:r>
     </w:p>
     <w:p>
       <w:r>
-        <w:t>Introdução: sistema para p</w:t>
-      </w:r>
-      <w:r>
-        <w:t>romover o acesso ao boletim escolar do aluno para</w:t>
-      </w:r>
-      <w:r>
-        <w:t xml:space="preserve"> </w:t>
-      </w:r>
-      <w:r>
-        <w:t>consulta dos pais por meio de aplicativo</w:t>
-      </w:r>
-      <w:r>
-        <w:t xml:space="preserve"> </w:t>
-      </w:r>
-      <w:r>
-        <w:t xml:space="preserve">com </w:t>
-      </w:r>
-      <w:r>
-        <w:t>Integração com o SERE (Sistema Estadual</w:t>
-      </w:r>
-      <w:r>
-        <w:t xml:space="preserve"> </w:t>
-      </w:r>
-      <w:r>
-        <w:t>de Registro Escolar)</w:t>
-      </w:r>
-      <w:r>
-        <w:t>.</w:t>
+        <w:t>Plano de produto: 1</w:t>
+      </w:r>
+      <w:r>
+        <w:t>º</w:t>
+      </w:r>
+      <w:r>
+        <w:t xml:space="preserve"> entrega: Especificação de requisitos, modelagem banco de dados (DER E MER), </w:t>
+      </w:r>
+      <w:r>
+        <w:t xml:space="preserve">diagrama de casos de uso, </w:t>
+      </w:r>
+      <w:r>
+        <w:t xml:space="preserve">diagrama de </w:t>
+      </w:r>
+      <w:r>
+        <w:t>classes</w:t>
+      </w:r>
+      <w:r>
+        <w:t xml:space="preserve"> e diagrama de atividades. 2</w:t>
+      </w:r>
+      <w:r>
+        <w:t>º</w:t>
+      </w:r>
+      <w:r>
+        <w:t xml:space="preserve"> entrega: Entrega do protótipo, plano de testes.</w:t>
       </w:r>
     </w:p>
     <w:p>
       <w:r>
-        <w:t>Plano de produto: 1</w:t>
-      </w:r>
-      <w:r>
-        <w:t>º</w:t>
-      </w:r>
-      <w:r>
-        <w:t xml:space="preserve"> entrega: Especificação de requisitos, modelagem banco de dados (DER E MER), </w:t>
-      </w:r>
-      <w:r>
-        <w:t xml:space="preserve">diagrama de casos de uso, </w:t>
-      </w:r>
-      <w:r>
-        <w:t xml:space="preserve">diagrama de </w:t>
-      </w:r>
-      <w:r>
-        <w:t>classes</w:t>
-      </w:r>
-      <w:r>
-        <w:t xml:space="preserve"> e diagrama de atividades. 2</w:t>
-      </w:r>
-      <w:r>
-        <w:t>º</w:t>
-      </w:r>
-      <w:r>
-        <w:t xml:space="preserve"> entrega: Entrega do protótipo, plano de testes.</w:t>
-      </w:r>
-    </w:p>
-    <w:p>
-      <w:r>
-        <w:t>Objetivo de Qualidade: usabilidade, eficiência e multiplataforma.</w:t>
+        <w:t>Objetivo de Qualidade: usabilidade, eficiência</w:t>
+      </w:r>
+      <w:r>
+        <w:t>, c</w:t>
+      </w:r>
+      <w:r>
+        <w:t>onfiabilidade</w:t>
+      </w:r>
+      <w:r>
+        <w:t>, i</w:t>
+      </w:r>
+      <w:r>
+        <w:t>ntegridade</w:t>
+      </w:r>
+      <w:r>
+        <w:t xml:space="preserve"> dos dados e </w:t>
+      </w:r>
+      <w:r>
+        <w:t>multiplataforma.</w:t>
       </w:r>
     </w:p>
     <w:p>

</xml_diff>